<commit_message>
Update Guide utilisateur TP camera.docx
</commit_message>
<xml_diff>
--- a/Guide utilisateur TP camera.docx
+++ b/Guide utilisateur TP camera.docx
@@ -81,7 +81,7 @@
                     </pic:cNvPicPr>
                   </pic:nvPicPr>
                   <pic:blipFill>
-                    <a:blip r:embed="rId5">
+                    <a:blip r:embed="rId7">
                       <a:extLst>
                         <a:ext uri="{28A0092B-C50C-407E-A947-70E740481C1C}">
                           <a14:useLocalDpi xmlns:a14="http://schemas.microsoft.com/office/drawing/2010/main" val="0"/>
@@ -129,6 +129,8 @@
         </w:rPr>
         <w:br w:type="page"/>
       </w:r>
+      <w:bookmarkStart w:id="0" w:name="_GoBack"/>
+      <w:bookmarkEnd w:id="0"/>
     </w:p>
     <w:p>
       <w:pPr>
@@ -1272,7 +1274,7 @@
                     <pic:cNvPicPr/>
                   </pic:nvPicPr>
                   <pic:blipFill>
-                    <a:blip r:embed="rId6"/>
+                    <a:blip r:embed="rId8"/>
                     <a:stretch>
                       <a:fillRect/>
                     </a:stretch>
@@ -2000,7 +2002,7 @@
                     <pic:cNvPicPr/>
                   </pic:nvPicPr>
                   <pic:blipFill>
-                    <a:blip r:embed="rId7"/>
+                    <a:blip r:embed="rId9"/>
                     <a:stretch>
                       <a:fillRect/>
                     </a:stretch>
@@ -3522,7 +3524,7 @@
                     <pic:cNvPicPr/>
                   </pic:nvPicPr>
                   <pic:blipFill>
-                    <a:blip r:embed="rId8"/>
+                    <a:blip r:embed="rId10"/>
                     <a:stretch>
                       <a:fillRect/>
                     </a:stretch>
@@ -4099,7 +4101,7 @@
                     <pic:cNvPicPr/>
                   </pic:nvPicPr>
                   <pic:blipFill>
-                    <a:blip r:embed="rId9"/>
+                    <a:blip r:embed="rId11"/>
                     <a:stretch>
                       <a:fillRect/>
                     </a:stretch>
@@ -4271,7 +4273,7 @@
                     </pic:cNvPicPr>
                   </pic:nvPicPr>
                   <pic:blipFill>
-                    <a:blip r:embed="rId10">
+                    <a:blip r:embed="rId12">
                       <a:extLst>
                         <a:ext uri="{28A0092B-C50C-407E-A947-70E740481C1C}">
                           <a14:useLocalDpi xmlns:a14="http://schemas.microsoft.com/office/drawing/2010/main" val="0"/>
@@ -4591,7 +4593,6 @@
           </mc:Fallback>
         </mc:AlternateContent>
       </w:r>
-      <w:bookmarkStart w:id="0" w:name="_GoBack"/>
       <w:r>
         <w:rPr>
           <w:rFonts w:ascii="Roboto" w:hAnsi="Roboto"/>
@@ -4618,7 +4619,7 @@
                     </pic:cNvPicPr>
                   </pic:nvPicPr>
                   <pic:blipFill>
-                    <a:blip r:embed="rId11">
+                    <a:blip r:embed="rId13">
                       <a:extLst>
                         <a:ext uri="{28A0092B-C50C-407E-A947-70E740481C1C}">
                           <a14:useLocalDpi xmlns:a14="http://schemas.microsoft.com/office/drawing/2010/main" val="0"/>
@@ -4649,9 +4650,9 @@
           </wp:inline>
         </w:drawing>
       </w:r>
-      <w:bookmarkEnd w:id="0"/>
     </w:p>
     <w:sectPr>
+      <w:footerReference w:type="default" r:id="rId14"/>
       <w:pgSz w:w="11906" w:h="16838"/>
       <w:pgMar w:top="1417" w:right="1417" w:bottom="1417" w:left="1417" w:header="708" w:footer="708" w:gutter="0"/>
       <w:cols w:space="708"/>
@@ -4659,6 +4660,76 @@
     </w:sectPr>
   </w:body>
 </w:document>
+</file>
+
+<file path=word/endnotes.xml><?xml version="1.0" encoding="utf-8"?>
+<w:endnotes xmlns:wpc="http://schemas.microsoft.com/office/word/2010/wordprocessingCanvas" xmlns:mc="http://schemas.openxmlformats.org/markup-compatibility/2006" xmlns:o="urn:schemas-microsoft-com:office:office" xmlns:r="http://schemas.openxmlformats.org/officeDocument/2006/relationships" xmlns:m="http://schemas.openxmlformats.org/officeDocument/2006/math" xmlns:v="urn:schemas-microsoft-com:vml" xmlns:wp14="http://schemas.microsoft.com/office/word/2010/wordprocessingDrawing" xmlns:wp="http://schemas.openxmlformats.org/drawingml/2006/wordprocessingDrawing" xmlns:w10="urn:schemas-microsoft-com:office:word" xmlns:w="http://schemas.openxmlformats.org/wordprocessingml/2006/main" xmlns:w14="http://schemas.microsoft.com/office/word/2010/wordml" xmlns:w15="http://schemas.microsoft.com/office/word/2012/wordml" xmlns:wpg="http://schemas.microsoft.com/office/word/2010/wordprocessingGroup" xmlns:wpi="http://schemas.microsoft.com/office/word/2010/wordprocessingInk" xmlns:wne="http://schemas.microsoft.com/office/word/2006/wordml" xmlns:wps="http://schemas.microsoft.com/office/word/2010/wordprocessingShape" mc:Ignorable="w14 w15 wp14">
+  <w:endnote w:type="separator" w:id="-1">
+    <w:p>
+      <w:pPr>
+        <w:spacing w:after="0" w:line="240" w:lineRule="auto"/>
+      </w:pPr>
+      <w:r>
+        <w:separator/>
+      </w:r>
+    </w:p>
+  </w:endnote>
+  <w:endnote w:type="continuationSeparator" w:id="0">
+    <w:p>
+      <w:pPr>
+        <w:spacing w:after="0" w:line="240" w:lineRule="auto"/>
+      </w:pPr>
+      <w:r>
+        <w:continuationSeparator/>
+      </w:r>
+    </w:p>
+  </w:endnote>
+</w:endnotes>
+</file>
+
+<file path=word/footer1.xml><?xml version="1.0" encoding="utf-8"?>
+<w:ftr xmlns:wpc="http://schemas.microsoft.com/office/word/2010/wordprocessingCanvas" xmlns:mc="http://schemas.openxmlformats.org/markup-compatibility/2006" xmlns:o="urn:schemas-microsoft-com:office:office" xmlns:r="http://schemas.openxmlformats.org/officeDocument/2006/relationships" xmlns:m="http://schemas.openxmlformats.org/officeDocument/2006/math" xmlns:v="urn:schemas-microsoft-com:vml" xmlns:wp14="http://schemas.microsoft.com/office/word/2010/wordprocessingDrawing" xmlns:wp="http://schemas.openxmlformats.org/drawingml/2006/wordprocessingDrawing" xmlns:w10="urn:schemas-microsoft-com:office:word" xmlns:w="http://schemas.openxmlformats.org/wordprocessingml/2006/main" xmlns:w14="http://schemas.microsoft.com/office/word/2010/wordml" xmlns:w15="http://schemas.microsoft.com/office/word/2012/wordml" xmlns:wpg="http://schemas.microsoft.com/office/word/2010/wordprocessingGroup" xmlns:wpi="http://schemas.microsoft.com/office/word/2010/wordprocessingInk" xmlns:wne="http://schemas.microsoft.com/office/word/2006/wordml" xmlns:wps="http://schemas.microsoft.com/office/word/2010/wordprocessingShape" mc:Ignorable="w14 w15 wp14">
+  <w:p>
+    <w:pPr>
+      <w:pStyle w:val="Pieddepage"/>
+    </w:pPr>
+    <w:proofErr w:type="spellStart"/>
+    <w:r>
+      <w:t>Lempereur</w:t>
+    </w:r>
+    <w:proofErr w:type="gramStart"/>
+    <w:r>
+      <w:t>,mietka,cosman,blanc</w:t>
+    </w:r>
+    <w:proofErr w:type="spellEnd"/>
+    <w:proofErr w:type="gramEnd"/>
+  </w:p>
+</w:ftr>
+</file>
+
+<file path=word/footnotes.xml><?xml version="1.0" encoding="utf-8"?>
+<w:footnotes xmlns:wpc="http://schemas.microsoft.com/office/word/2010/wordprocessingCanvas" xmlns:mc="http://schemas.openxmlformats.org/markup-compatibility/2006" xmlns:o="urn:schemas-microsoft-com:office:office" xmlns:r="http://schemas.openxmlformats.org/officeDocument/2006/relationships" xmlns:m="http://schemas.openxmlformats.org/officeDocument/2006/math" xmlns:v="urn:schemas-microsoft-com:vml" xmlns:wp14="http://schemas.microsoft.com/office/word/2010/wordprocessingDrawing" xmlns:wp="http://schemas.openxmlformats.org/drawingml/2006/wordprocessingDrawing" xmlns:w10="urn:schemas-microsoft-com:office:word" xmlns:w="http://schemas.openxmlformats.org/wordprocessingml/2006/main" xmlns:w14="http://schemas.microsoft.com/office/word/2010/wordml" xmlns:w15="http://schemas.microsoft.com/office/word/2012/wordml" xmlns:wpg="http://schemas.microsoft.com/office/word/2010/wordprocessingGroup" xmlns:wpi="http://schemas.microsoft.com/office/word/2010/wordprocessingInk" xmlns:wne="http://schemas.microsoft.com/office/word/2006/wordml" xmlns:wps="http://schemas.microsoft.com/office/word/2010/wordprocessingShape" mc:Ignorable="w14 w15 wp14">
+  <w:footnote w:type="separator" w:id="-1">
+    <w:p>
+      <w:pPr>
+        <w:spacing w:after="0" w:line="240" w:lineRule="auto"/>
+      </w:pPr>
+      <w:r>
+        <w:separator/>
+      </w:r>
+    </w:p>
+  </w:footnote>
+  <w:footnote w:type="continuationSeparator" w:id="0">
+    <w:p>
+      <w:pPr>
+        <w:spacing w:after="0" w:line="240" w:lineRule="auto"/>
+      </w:pPr>
+      <w:r>
+        <w:continuationSeparator/>
+      </w:r>
+    </w:p>
+  </w:footnote>
+</w:footnotes>
 </file>
 
 <file path=word/numbering.xml><?xml version="1.0" encoding="utf-8"?>
@@ -5903,6 +5974,50 @@
       <w:contextualSpacing/>
     </w:pPr>
   </w:style>
+  <w:style w:type="paragraph" w:styleId="En-tte">
+    <w:name w:val="header"/>
+    <w:basedOn w:val="Normal"/>
+    <w:link w:val="En-tteCar"/>
+    <w:uiPriority w:val="99"/>
+    <w:unhideWhenUsed/>
+    <w:rsid w:val="00CA768D"/>
+    <w:pPr>
+      <w:tabs>
+        <w:tab w:val="center" w:pos="4536"/>
+        <w:tab w:val="right" w:pos="9072"/>
+      </w:tabs>
+      <w:spacing w:after="0" w:line="240" w:lineRule="auto"/>
+    </w:pPr>
+  </w:style>
+  <w:style w:type="character" w:customStyle="1" w:styleId="En-tteCar">
+    <w:name w:val="En-tête Car"/>
+    <w:basedOn w:val="Policepardfaut"/>
+    <w:link w:val="En-tte"/>
+    <w:uiPriority w:val="99"/>
+    <w:rsid w:val="00CA768D"/>
+  </w:style>
+  <w:style w:type="paragraph" w:styleId="Pieddepage">
+    <w:name w:val="footer"/>
+    <w:basedOn w:val="Normal"/>
+    <w:link w:val="PieddepageCar"/>
+    <w:uiPriority w:val="99"/>
+    <w:unhideWhenUsed/>
+    <w:rsid w:val="00CA768D"/>
+    <w:pPr>
+      <w:tabs>
+        <w:tab w:val="center" w:pos="4536"/>
+        <w:tab w:val="right" w:pos="9072"/>
+      </w:tabs>
+      <w:spacing w:after="0" w:line="240" w:lineRule="auto"/>
+    </w:pPr>
+  </w:style>
+  <w:style w:type="character" w:customStyle="1" w:styleId="PieddepageCar">
+    <w:name w:val="Pied de page Car"/>
+    <w:basedOn w:val="Policepardfaut"/>
+    <w:link w:val="Pieddepage"/>
+    <w:uiPriority w:val="99"/>
+    <w:rsid w:val="00CA768D"/>
+  </w:style>
 </w:styles>
 </file>
 

</xml_diff>